<commit_message>
add files for lab06
</commit_message>
<xml_diff>
--- a/labs/lab06/report/Л06_Петрова_Отчёт.docx
+++ b/labs/lab06/report/Л06_Петрова_Отчёт.docx
@@ -2469,6 +2469,33 @@
       </w:r>
     </w:p>
     <w:bookmarkEnd w:id="117"/>
+    <w:bookmarkStart w:id="118" w:name="список-литературы"/>
+    <w:p>
+      <w:pPr>
+        <w:pStyle w:val="Heading1"/>
+      </w:pPr>
+      <w:r>
+        <w:rPr>
+          <w:rStyle w:val="SectionNumber"/>
+        </w:rPr>
+        <w:t xml:space="preserve">7</w:t>
+      </w:r>
+      <w:r>
+        <w:tab/>
+      </w:r>
+      <w:r>
+        <w:t xml:space="preserve">Список литературы</w:t>
+      </w:r>
+    </w:p>
+    <w:p>
+      <w:pPr>
+        <w:pStyle w:val="FirstParagraph"/>
+      </w:pPr>
+      <w:r>
+        <w:t xml:space="preserve">Лабораторная работа №6 Операционные системы</w:t>
+      </w:r>
+    </w:p>
+    <w:bookmarkEnd w:id="118"/>
     <w:sectPr/>
   </w:body>
 </w:document>

</xml_diff>